<commit_message>
Cleaned some more bad turbidity data out
</commit_message>
<xml_diff>
--- a/Data/Q/Storm Definition.docx
+++ b/Data/Q/Storm Definition.docx
@@ -268,10 +268,7 @@
       </w:r>
       <w:proofErr w:type="spellEnd"/>
       <w:r>
-        <w:t xml:space="preserve"> is the filtered quick response</w:t>
-      </w:r>
-      <w:r>
-        <w:t xml:space="preserve"> at the kth sampling instant, </w:t>
+        <w:t xml:space="preserve"> is the filtered quick response at the kth sampling instant, </w:t>
       </w:r>
       <w:proofErr w:type="spellStart"/>
       <w:r>
@@ -297,10 +294,7 @@
         <w:t xml:space="preserve"> (=0.9-0.95; best 0.925)</w:t>
       </w:r>
       <w:r>
-        <w:t xml:space="preserve">; </w:t>
-      </w:r>
-      <w:r>
-        <w:t xml:space="preserve">the filtered base flow is thus defined as </w:t>
+        <w:t xml:space="preserve">; the filtered base flow is thus defined as </w:t>
       </w:r>
       <w:proofErr w:type="spellStart"/>
       <w:r>
@@ -339,37 +333,7 @@
     <w:p/>
     <w:p>
       <w:r>
-        <w:t>C</w:t>
-      </w:r>
-      <w:r>
-        <w:t>ompared to the</w:t>
-      </w:r>
-      <w:r>
-        <w:t xml:space="preserve"> </w:t>
-      </w:r>
-      <w:r>
-        <w:t>smoothed minima technique the digital filter method is better</w:t>
-      </w:r>
-      <w:r>
-        <w:t xml:space="preserve"> </w:t>
-      </w:r>
-      <w:r>
-        <w:t xml:space="preserve">suited to low base flow </w:t>
-      </w:r>
-      <w:r>
-        <w:t>c</w:t>
-      </w:r>
-      <w:r>
-        <w:t>onditions, is less variable, and is</w:t>
-      </w:r>
-      <w:r>
-        <w:t xml:space="preserve"> </w:t>
-      </w:r>
-      <w:r>
-        <w:t>more strongly correlated with other low-flow indicators.</w:t>
-      </w:r>
-      <w:r>
-        <w:t xml:space="preserve"> And more similar to results from manual approach.</w:t>
+        <w:t>Compared to the smoothed minima technique the digital filter method is better suited to low base flow conditions, is less variable, and is more strongly correlated with other low-flow indicators. And more similar to results from manual approach.</w:t>
       </w:r>
     </w:p>
     <w:p/>
@@ -695,31 +659,19 @@
         <w:ind w:firstLine="720"/>
       </w:pPr>
       <w:r>
-        <w:t xml:space="preserve">The start of runoff events was easy to discern for most events in the four basins as an abrupt rise in discharge. It was more difficult to determine when the runoff events ended. For consistency, a methodology was developed to define the end of the runoff event (Fig. 4a). The end of the runoff event was based on graphical features of the re- </w:t>
-      </w:r>
-      <w:proofErr w:type="spellStart"/>
-      <w:r>
-        <w:t>cessional</w:t>
-      </w:r>
-      <w:proofErr w:type="spellEnd"/>
-      <w:r>
-        <w:t xml:space="preserve"> portion of the hydrograph where a break in the maximum curvature of the recession curve or inflection point was selected as the point where surface flow ceases and base flow begins. The </w:t>
-      </w:r>
-      <w:proofErr w:type="spellStart"/>
-      <w:r>
-        <w:t>inflec</w:t>
-      </w:r>
-      <w:proofErr w:type="spellEnd"/>
-      <w:r>
-        <w:t xml:space="preserve">- </w:t>
-      </w:r>
-      <w:proofErr w:type="spellStart"/>
-      <w:r>
-        <w:t>tion</w:t>
-      </w:r>
-      <w:proofErr w:type="spellEnd"/>
-      <w:r>
-        <w:t xml:space="preserve"> point on the hydrograph recession curve was obtained by taking the second derivative of a 3rd-order best-fit regression line to the recession portion of the hydrograph (Fig. 4a). The second derivative of a 3rd-order equation is the inflection point of the curve or where concavity changes (Hughes-Hallett, 1994). In order for the inflection point to be considered the end of the event, the recessional limb of the storm hydrograph had to fall below a threshold base flow and reach a threshold slope (Table 3). The threshold base flow and slope of the recessional limb of the storm hydrograph were based on analysis of base-flow recession curves. </w:t>
+        <w:t>The start of runoff events was easy to discern for most events in the four basins as an abrupt rise in discharge. It was more difficult to determine when the runoff events ended. For consistency, a methodology was developed to define the end of the runoff event (Fig. 4a). The end of the runoff event was based o</w:t>
+      </w:r>
+      <w:r>
+        <w:t>n graphical features of the re</w:t>
+      </w:r>
+      <w:r>
+        <w:t>cessional portion of the hydrograph where a break in the maximum curvature of the recession curve or inflection point was selected as the point where surface flow ceases an</w:t>
+      </w:r>
+      <w:r>
+        <w:t>d base flow begins. The inflec</w:t>
+      </w:r>
+      <w:r>
+        <w:t xml:space="preserve">tion point on the hydrograph recession curve was obtained by taking the second derivative of a 3rd-order best-fit regression line to the recession portion of the hydrograph (Fig. 4a). The second derivative of a 3rd-order equation is the inflection point of the curve or where concavity changes (Hughes-Hallett, 1994). In order for the inflection point to be considered the end of the event, the recessional limb of the storm hydrograph had to fall below a threshold base flow and reach a threshold slope (Table 3). The threshold base flow and slope of the recessional limb of the storm hydrograph were based on analysis of base-flow recession curves. </w:t>
       </w:r>
     </w:p>
     <w:p>
@@ -796,7 +748,21 @@
       </w:pPr>
       <w:r>
         <w:lastRenderedPageBreak/>
-        <w:t xml:space="preserve">The number of peaks in an event and their magnitudes are variables that can influence suspended-sediment characteristics (Walling, 1974). Some runoff events only have one peak, and the peak-flow characteristics are only defined for that peak. Other events are multi-peaked, de- fined by troughs and peaks. For multi-peaked events, a peak is defined by a minimum difference in discharge from the immediately preceding trough to the peak (Table 4). The minimum difference in discharge used to define each peak varied over a range of discharges. At each streamflow-gaging station, an analysis was made of </w:t>
+        <w:t>The number of peaks in an event and their magnitudes are variables that can influence suspended-sediment characteristics (Walling, 1974). Some runoff events only have one peak, and the peak-flow characteristics are only defined for that peak. Oth</w:t>
+      </w:r>
+      <w:r>
+        <w:t>er events are multi-peaked, de</w:t>
+      </w:r>
+      <w:r>
+        <w:t xml:space="preserve">fined by troughs and peaks. </w:t>
+      </w:r>
+      <w:bookmarkStart w:id="0" w:name="_GoBack"/>
+      <w:r>
+        <w:t xml:space="preserve">For multi-peaked events, a peak is defined by a minimum difference in discharge from the immediately preceding trough to the peak </w:t>
+      </w:r>
+      <w:bookmarkEnd w:id="0"/>
+      <w:r>
+        <w:t xml:space="preserve">(Table 4). The minimum difference in discharge used to define each peak varied over a range of discharges. At each streamflow-gaging station, an analysis was made of </w:t>
       </w:r>
       <w:proofErr w:type="spellStart"/>
       <w:r>
@@ -843,7 +809,6 @@
       <w:pPr>
         <w:ind w:firstLine="720"/>
       </w:pPr>
-      <w:bookmarkStart w:id="0" w:name="_GoBack"/>
       <w:r>
         <w:rPr>
           <w:noProof/>
@@ -885,7 +850,6 @@
         </w:drawing>
       </w:r>
     </w:p>
-    <w:bookmarkEnd w:id="0"/>
     <w:p/>
     <w:p>
       <w:pPr>
@@ -2048,7 +2012,7 @@
 </file>
 
 <file path=customXml/itemProps1.xml><?xml version="1.0" encoding="utf-8"?>
-<ds:datastoreItem xmlns:ds="http://schemas.openxmlformats.org/officeDocument/2006/customXml" ds:itemID="{32E7B8DC-C2F6-4E16-9424-A701E23F3957}">
+<ds:datastoreItem xmlns:ds="http://schemas.openxmlformats.org/officeDocument/2006/customXml" ds:itemID="{8873A18A-A3EC-41CD-AA46-6B0859A8CEB6}">
   <ds:schemaRefs>
     <ds:schemaRef ds:uri="http://schemas.openxmlformats.org/officeDocument/2006/bibliography"/>
   </ds:schemaRefs>

</xml_diff>